<commit_message>
Plot learning curve in diff parameter
</commit_message>
<xml_diff>
--- a/report.docx
+++ b/report.docx
@@ -426,7 +426,7 @@
                     </pic:cNvPicPr>
                   </pic:nvPicPr>
                   <pic:blipFill>
-                    <a:blip r:embed="rId7" cstate="print">
+                    <a:blip r:embed="rId8" cstate="print">
                       <a:extLst>
                         <a:ext uri="{28A0092B-C50C-407E-A947-70E740481C1C}">
                           <a14:useLocalDpi xmlns:a14="http://schemas.microsoft.com/office/drawing/2010/main" val="0"/>
@@ -468,7 +468,7 @@
     </w:p>
     <w:p>
       <w:pPr>
-        <w:pStyle w:val="1"/>
+        <w:pStyle w:val="2"/>
       </w:pPr>
       <w:r>
         <w:rPr>
@@ -595,7 +595,7 @@
     </w:p>
     <w:p>
       <w:pPr>
-        <w:pStyle w:val="2"/>
+        <w:pStyle w:val="1"/>
       </w:pPr>
       <w:r>
         <w:rPr>
@@ -1211,13 +1211,7 @@
         <w:rPr>
           <w:rFonts w:hint="eastAsia"/>
         </w:rPr>
-        <w:t xml:space="preserve"> </w:t>
-      </w:r>
-      <w:r>
-        <w:rPr>
-          <w:rFonts w:hint="eastAsia"/>
-        </w:rPr>
-        <w:t>custom</w:t>
+        <w:t xml:space="preserve"> custom</w:t>
       </w:r>
       <w:r>
         <w:t xml:space="preserve"> reward </w:t>
@@ -1384,7 +1378,7 @@
                     </pic:cNvPicPr>
                   </pic:nvPicPr>
                   <pic:blipFill>
-                    <a:blip r:embed="rId8" cstate="print">
+                    <a:blip r:embed="rId9" cstate="print">
                       <a:extLst>
                         <a:ext uri="{28A0092B-C50C-407E-A947-70E740481C1C}">
                           <a14:useLocalDpi xmlns:a14="http://schemas.microsoft.com/office/drawing/2010/main" val="0"/>
@@ -1902,18 +1896,623 @@
       </w:r>
     </w:p>
     <w:p>
+      <w:pPr>
+        <w:widowControl/>
+      </w:pPr>
+      <w:r>
+        <w:br w:type="page"/>
+      </w:r>
+    </w:p>
+    <w:p>
+      <w:pPr>
+        <w:pStyle w:val="1"/>
+        <w:rPr>
+          <w:rFonts w:hint="eastAsia"/>
+        </w:rPr>
+      </w:pPr>
+      <w:r>
+        <w:rPr>
+          <w:rFonts w:hint="eastAsia"/>
+        </w:rPr>
+        <w:lastRenderedPageBreak/>
+        <w:t>不同參數的學習曲線</w:t>
+      </w:r>
+    </w:p>
+    <w:p>
+      <w:r>
+        <w:tab/>
+      </w:r>
+      <w:r>
+        <w:rPr>
+          <w:rFonts w:hint="eastAsia"/>
+        </w:rPr>
+        <w:t>基本預設參數</w:t>
+      </w:r>
+    </w:p>
+    <w:p>
+      <w:r>
+        <w:tab/>
+      </w:r>
+      <m:oMath>
+        <m:r>
+          <m:rPr>
+            <m:sty m:val="p"/>
+          </m:rPr>
+          <w:rPr>
+            <w:rFonts w:ascii="Cambria Math" w:hAnsi="Cambria Math"/>
+          </w:rPr>
+          <m:t>α</m:t>
+        </m:r>
+        <m:r>
+          <m:rPr>
+            <m:sty m:val="p"/>
+          </m:rPr>
+          <w:rPr>
+            <w:rFonts w:ascii="Cambria Math" w:hAnsi="Cambria Math" w:hint="eastAsia"/>
+          </w:rPr>
+          <m:t>=0.5</m:t>
+        </m:r>
+        <m:r>
+          <m:rPr>
+            <m:sty m:val="p"/>
+          </m:rPr>
+          <w:rPr>
+            <w:rFonts w:ascii="Cambria Math" w:hAnsi="Cambria Math"/>
+          </w:rPr>
+          <m:t xml:space="preserve">,  γ=0.7,  ε=0.01, </m:t>
+        </m:r>
+        <m:sSub>
+          <m:sSubPr>
+            <m:ctrlPr>
+              <w:rPr>
+                <w:rFonts w:ascii="Cambria Math" w:hAnsi="Cambria Math"/>
+              </w:rPr>
+            </m:ctrlPr>
+          </m:sSubPr>
+          <m:e>
+            <m:r>
+              <m:rPr>
+                <m:sty m:val="p"/>
+              </m:rPr>
+              <w:rPr>
+                <w:rFonts w:ascii="Cambria Math" w:hAnsi="Cambria Math"/>
+              </w:rPr>
+              <m:t>state</m:t>
+            </m:r>
+          </m:e>
+          <m:sub>
+            <m:r>
+              <m:rPr>
+                <m:sty m:val="p"/>
+              </m:rPr>
+              <w:rPr>
+                <w:rFonts w:ascii="Cambria Math" w:hAnsi="Cambria Math"/>
+              </w:rPr>
+              <m:t>number</m:t>
+            </m:r>
+          </m:sub>
+        </m:sSub>
+        <m:r>
+          <m:rPr>
+            <m:sty m:val="p"/>
+          </m:rPr>
+          <w:rPr>
+            <w:rFonts w:ascii="Cambria Math" w:hAnsi="Cambria Math"/>
+          </w:rPr>
+          <m:t xml:space="preserve">=20, </m:t>
+        </m:r>
+      </m:oMath>
+    </w:p>
+    <w:p>
+      <m:oMathPara>
+        <m:oMath>
+          <m:sSub>
+            <m:sSubPr>
+              <m:ctrlPr>
+                <w:rPr>
+                  <w:rFonts w:ascii="Cambria Math" w:hAnsi="Cambria Math"/>
+                </w:rPr>
+              </m:ctrlPr>
+            </m:sSubPr>
+            <m:e>
+              <m:r>
+                <m:rPr>
+                  <m:sty m:val="p"/>
+                </m:rPr>
+                <w:rPr>
+                  <w:rFonts w:ascii="Cambria Math" w:hAnsi="Cambria Math"/>
+                </w:rPr>
+                <m:t>episode</m:t>
+              </m:r>
+            </m:e>
+            <m:sub>
+              <m:r>
+                <m:rPr>
+                  <m:sty m:val="p"/>
+                </m:rPr>
+                <w:rPr>
+                  <w:rFonts w:ascii="Cambria Math" w:hAnsi="Cambria Math"/>
+                </w:rPr>
+                <m:t>size</m:t>
+              </m:r>
+            </m:sub>
+          </m:sSub>
+          <m:r>
+            <m:rPr>
+              <m:sty m:val="p"/>
+            </m:rPr>
+            <w:rPr>
+              <w:rFonts w:ascii="Cambria Math" w:hAnsi="Cambria Math"/>
+            </w:rPr>
+            <m:t xml:space="preserve">=1000, </m:t>
+          </m:r>
+          <m:sSub>
+            <m:sSubPr>
+              <m:ctrlPr>
+                <w:rPr>
+                  <w:rFonts w:ascii="Cambria Math" w:hAnsi="Cambria Math"/>
+                </w:rPr>
+              </m:ctrlPr>
+            </m:sSubPr>
+            <m:e>
+              <m:r>
+                <m:rPr>
+                  <m:sty m:val="p"/>
+                </m:rPr>
+                <w:rPr>
+                  <w:rFonts w:ascii="Cambria Math" w:hAnsi="Cambria Math"/>
+                </w:rPr>
+                <m:t>maxStep</m:t>
+              </m:r>
+            </m:e>
+            <m:sub>
+              <m:r>
+                <m:rPr>
+                  <m:sty m:val="p"/>
+                </m:rPr>
+                <w:rPr>
+                  <w:rFonts w:ascii="Cambria Math" w:hAnsi="Cambria Math"/>
+                </w:rPr>
+                <m:t>episode</m:t>
+              </m:r>
+            </m:sub>
+          </m:sSub>
+          <m:r>
+            <m:rPr>
+              <m:sty m:val="p"/>
+            </m:rPr>
+            <w:rPr>
+              <w:rFonts w:ascii="Cambria Math" w:hAnsi="Cambria Math"/>
+            </w:rPr>
+            <m:t xml:space="preserve">=1000 </m:t>
+          </m:r>
+        </m:oMath>
+      </m:oMathPara>
+    </w:p>
+    <w:p>
+      <w:pPr>
+        <w:rPr>
+          <w:rFonts w:hint="eastAsia"/>
+        </w:rPr>
+      </w:pPr>
+      <w:r>
+        <w:tab/>
+      </w:r>
+      <w:r>
+        <w:rPr>
+          <w:rFonts w:hint="eastAsia"/>
+        </w:rPr>
+        <w:t>使用的獎賞算法是</w:t>
+      </w:r>
+      <w:r>
+        <w:rPr>
+          <w:rFonts w:hint="eastAsia"/>
+        </w:rPr>
+        <w:t xml:space="preserve"> </w:t>
+      </w:r>
+      <w:r>
+        <w:t>custom reward with done reward</w:t>
+      </w:r>
+    </w:p>
+    <w:p>
+      <w:pPr>
+        <w:pStyle w:val="2"/>
+      </w:pPr>
+      <w:r>
+        <w:rPr>
+          <w:rFonts w:hint="eastAsia"/>
+          <w:noProof/>
+        </w:rPr>
+        <w:drawing>
+          <wp:anchor distT="0" distB="0" distL="114300" distR="114300" simplePos="0" relativeHeight="251659264" behindDoc="0" locked="0" layoutInCell="1" allowOverlap="1">
+            <wp:simplePos x="0" y="0"/>
+            <wp:positionH relativeFrom="page">
+              <wp:align>left</wp:align>
+            </wp:positionH>
+            <wp:positionV relativeFrom="paragraph">
+              <wp:posOffset>671794</wp:posOffset>
+            </wp:positionV>
+            <wp:extent cx="7550945" cy="2096219"/>
+            <wp:effectExtent l="0" t="0" r="0" b="0"/>
+            <wp:wrapTopAndBottom/>
+            <wp:docPr id="7" name="圖片 7" descr="C:\Users\USER\AppData\Local\Microsoft\Windows\INetCache\Content.Word\alpha比較.png"/>
+            <wp:cNvGraphicFramePr>
+              <a:graphicFrameLocks xmlns:a="http://schemas.openxmlformats.org/drawingml/2006/main" noChangeAspect="1"/>
+            </wp:cNvGraphicFramePr>
+            <a:graphic xmlns:a="http://schemas.openxmlformats.org/drawingml/2006/main">
+              <a:graphicData uri="http://schemas.openxmlformats.org/drawingml/2006/picture">
+                <pic:pic xmlns:pic="http://schemas.openxmlformats.org/drawingml/2006/picture">
+                  <pic:nvPicPr>
+                    <pic:cNvPr id="0" name="Picture 9" descr="C:\Users\USER\AppData\Local\Microsoft\Windows\INetCache\Content.Word\alpha比較.png"/>
+                    <pic:cNvPicPr>
+                      <a:picLocks noChangeAspect="1" noChangeArrowheads="1"/>
+                    </pic:cNvPicPr>
+                  </pic:nvPicPr>
+                  <pic:blipFill>
+                    <a:blip r:embed="rId10" cstate="print">
+                      <a:extLst>
+                        <a:ext uri="{28A0092B-C50C-407E-A947-70E740481C1C}">
+                          <a14:useLocalDpi xmlns:a14="http://schemas.microsoft.com/office/drawing/2010/main" val="0"/>
+                        </a:ext>
+                      </a:extLst>
+                    </a:blip>
+                    <a:srcRect/>
+                    <a:stretch>
+                      <a:fillRect/>
+                    </a:stretch>
+                  </pic:blipFill>
+                  <pic:spPr bwMode="auto">
+                    <a:xfrm>
+                      <a:off x="0" y="0"/>
+                      <a:ext cx="7550945" cy="2096219"/>
+                    </a:xfrm>
+                    <a:prstGeom prst="rect">
+                      <a:avLst/>
+                    </a:prstGeom>
+                    <a:noFill/>
+                    <a:ln>
+                      <a:noFill/>
+                    </a:ln>
+                  </pic:spPr>
+                </pic:pic>
+              </a:graphicData>
+            </a:graphic>
+            <wp14:sizeRelH relativeFrom="margin">
+              <wp14:pctWidth>0</wp14:pctWidth>
+            </wp14:sizeRelH>
+            <wp14:sizeRelV relativeFrom="margin">
+              <wp14:pctHeight>0</wp14:pctHeight>
+            </wp14:sizeRelV>
+          </wp:anchor>
+        </w:drawing>
+      </w:r>
+      <w:r>
+        <w:rPr>
+          <w:rFonts w:hint="eastAsia"/>
+        </w:rPr>
+        <w:t>學習率</w:t>
+      </w:r>
+      <w:r>
+        <w:rPr>
+          <w:rFonts w:hint="eastAsia"/>
+        </w:rPr>
+        <w:t xml:space="preserve"> </w:t>
+      </w:r>
+      <m:oMath>
+        <m:r>
+          <m:rPr>
+            <m:sty m:val="b"/>
+          </m:rPr>
+          <w:rPr>
+            <w:rFonts w:ascii="Cambria Math" w:hAnsi="Cambria Math"/>
+          </w:rPr>
+          <m:t>α</m:t>
+        </m:r>
+      </m:oMath>
+    </w:p>
+    <w:p>
+      <w:pPr>
+        <w:rPr>
+          <w:rFonts w:hint="eastAsia"/>
+        </w:rPr>
+      </w:pPr>
+      <w:r>
+        <w:rPr>
+          <w:rFonts w:hint="eastAsia"/>
+        </w:rPr>
+        <w:t>看起來當</w:t>
+      </w:r>
+      <w:r>
+        <w:rPr>
+          <w:rFonts w:hint="eastAsia"/>
+        </w:rPr>
+        <w:t xml:space="preserve"> 0.3 </w:t>
+      </w:r>
+      <w:r>
+        <w:rPr>
+          <w:rFonts w:hint="eastAsia"/>
+        </w:rPr>
+        <w:t>時表現較佳，應該是因為學習到更多環境回饋跟過往記憶的</w:t>
+      </w:r>
+      <w:r>
+        <w:rPr>
+          <w:rFonts w:hint="eastAsia"/>
+        </w:rPr>
+        <w:t xml:space="preserve"> </w:t>
+      </w:r>
+      <w:r>
+        <w:t>reward</w:t>
+      </w:r>
+    </w:p>
+    <w:p>
+      <w:pPr>
+        <w:pStyle w:val="2"/>
+      </w:pPr>
+      <w:r>
+        <w:rPr>
+          <w:noProof/>
+        </w:rPr>
+        <w:drawing>
+          <wp:anchor distT="0" distB="0" distL="114300" distR="114300" simplePos="0" relativeHeight="251661312" behindDoc="0" locked="0" layoutInCell="1" allowOverlap="1">
+            <wp:simplePos x="0" y="0"/>
+            <wp:positionH relativeFrom="page">
+              <wp:align>left</wp:align>
+            </wp:positionH>
+            <wp:positionV relativeFrom="paragraph">
+              <wp:posOffset>741441</wp:posOffset>
+            </wp:positionV>
+            <wp:extent cx="7534789" cy="2087592"/>
+            <wp:effectExtent l="0" t="0" r="0" b="8255"/>
+            <wp:wrapTopAndBottom/>
+            <wp:docPr id="9" name="圖片 9" descr="C:\Users\USER\Desktop\gamma比較.png"/>
+            <wp:cNvGraphicFramePr>
+              <a:graphicFrameLocks xmlns:a="http://schemas.openxmlformats.org/drawingml/2006/main" noChangeAspect="1"/>
+            </wp:cNvGraphicFramePr>
+            <a:graphic xmlns:a="http://schemas.openxmlformats.org/drawingml/2006/main">
+              <a:graphicData uri="http://schemas.openxmlformats.org/drawingml/2006/picture">
+                <pic:pic xmlns:pic="http://schemas.openxmlformats.org/drawingml/2006/picture">
+                  <pic:nvPicPr>
+                    <pic:cNvPr id="0" name="Picture 15" descr="C:\Users\USER\Desktop\gamma比較.png"/>
+                    <pic:cNvPicPr>
+                      <a:picLocks noChangeAspect="1" noChangeArrowheads="1"/>
+                    </pic:cNvPicPr>
+                  </pic:nvPicPr>
+                  <pic:blipFill>
+                    <a:blip r:embed="rId11" cstate="print">
+                      <a:extLst>
+                        <a:ext uri="{28A0092B-C50C-407E-A947-70E740481C1C}">
+                          <a14:useLocalDpi xmlns:a14="http://schemas.microsoft.com/office/drawing/2010/main" val="0"/>
+                        </a:ext>
+                      </a:extLst>
+                    </a:blip>
+                    <a:srcRect/>
+                    <a:stretch>
+                      <a:fillRect/>
+                    </a:stretch>
+                  </pic:blipFill>
+                  <pic:spPr bwMode="auto">
+                    <a:xfrm>
+                      <a:off x="0" y="0"/>
+                      <a:ext cx="7534789" cy="2087592"/>
+                    </a:xfrm>
+                    <a:prstGeom prst="rect">
+                      <a:avLst/>
+                    </a:prstGeom>
+                    <a:noFill/>
+                    <a:ln>
+                      <a:noFill/>
+                    </a:ln>
+                  </pic:spPr>
+                </pic:pic>
+              </a:graphicData>
+            </a:graphic>
+            <wp14:sizeRelH relativeFrom="margin">
+              <wp14:pctWidth>0</wp14:pctWidth>
+            </wp14:sizeRelH>
+            <wp14:sizeRelV relativeFrom="margin">
+              <wp14:pctHeight>0</wp14:pctHeight>
+            </wp14:sizeRelV>
+          </wp:anchor>
+        </w:drawing>
+      </w:r>
+      <w:r>
+        <w:rPr>
+          <w:rFonts w:hint="eastAsia"/>
+        </w:rPr>
+        <w:t>衰退因子</w:t>
+      </w:r>
+      <w:r>
+        <w:rPr>
+          <w:rFonts w:hint="eastAsia"/>
+        </w:rPr>
+        <w:t xml:space="preserve"> </w:t>
+      </w:r>
+      <m:oMath>
+        <m:r>
+          <m:rPr>
+            <m:sty m:val="b"/>
+          </m:rPr>
+          <w:rPr>
+            <w:rFonts w:ascii="Cambria Math" w:hAnsi="Cambria Math"/>
+          </w:rPr>
+          <m:t>γ</m:t>
+        </m:r>
+      </m:oMath>
+    </w:p>
+    <w:p>
+      <w:pPr>
+        <w:rPr>
+          <w:rFonts w:hint="eastAsia"/>
+        </w:rPr>
+      </w:pPr>
+      <w:r>
+        <w:rPr>
+          <w:rFonts w:hint="eastAsia"/>
+        </w:rPr>
+        <w:t>雖然</w:t>
+      </w:r>
+      <w:r>
+        <w:rPr>
+          <w:rFonts w:hint="eastAsia"/>
+        </w:rPr>
+        <w:t xml:space="preserve"> 0.7 </w:t>
+      </w:r>
+      <w:r>
+        <w:rPr>
+          <w:rFonts w:hint="eastAsia"/>
+        </w:rPr>
+        <w:t>時，稱不上最好，可是在右圖可以看到他能更進一步的變好</w:t>
+      </w:r>
+    </w:p>
+    <w:p>
+      <w:pPr>
+        <w:widowControl/>
+      </w:pPr>
+      <w:r>
+        <w:br w:type="page"/>
+      </w:r>
+    </w:p>
+    <w:p>
+      <w:pPr>
+        <w:pStyle w:val="2"/>
+      </w:pPr>
+      <w:r>
+        <w:rPr>
+          <w:noProof/>
+        </w:rPr>
+        <w:lastRenderedPageBreak/>
+        <w:drawing>
+          <wp:anchor distT="0" distB="0" distL="114300" distR="114300" simplePos="0" relativeHeight="251660288" behindDoc="0" locked="0" layoutInCell="1" allowOverlap="1">
+            <wp:simplePos x="0" y="0"/>
+            <wp:positionH relativeFrom="page">
+              <wp:align>left</wp:align>
+            </wp:positionH>
+            <wp:positionV relativeFrom="paragraph">
+              <wp:posOffset>646107</wp:posOffset>
+            </wp:positionV>
+            <wp:extent cx="7550945" cy="2096219"/>
+            <wp:effectExtent l="0" t="0" r="0" b="0"/>
+            <wp:wrapTopAndBottom/>
+            <wp:docPr id="8" name="圖片 8" descr="C:\Users\USER\Desktop\epsilon比較.png"/>
+            <wp:cNvGraphicFramePr>
+              <a:graphicFrameLocks xmlns:a="http://schemas.openxmlformats.org/drawingml/2006/main" noChangeAspect="1"/>
+            </wp:cNvGraphicFramePr>
+            <a:graphic xmlns:a="http://schemas.openxmlformats.org/drawingml/2006/main">
+              <a:graphicData uri="http://schemas.openxmlformats.org/drawingml/2006/picture">
+                <pic:pic xmlns:pic="http://schemas.openxmlformats.org/drawingml/2006/picture">
+                  <pic:nvPicPr>
+                    <pic:cNvPr id="0" name="Picture 11" descr="C:\Users\USER\Desktop\epsilon比較.png"/>
+                    <pic:cNvPicPr>
+                      <a:picLocks noChangeAspect="1" noChangeArrowheads="1"/>
+                    </pic:cNvPicPr>
+                  </pic:nvPicPr>
+                  <pic:blipFill>
+                    <a:blip r:embed="rId12" cstate="print">
+                      <a:extLst>
+                        <a:ext uri="{28A0092B-C50C-407E-A947-70E740481C1C}">
+                          <a14:useLocalDpi xmlns:a14="http://schemas.microsoft.com/office/drawing/2010/main" val="0"/>
+                        </a:ext>
+                      </a:extLst>
+                    </a:blip>
+                    <a:srcRect/>
+                    <a:stretch>
+                      <a:fillRect/>
+                    </a:stretch>
+                  </pic:blipFill>
+                  <pic:spPr bwMode="auto">
+                    <a:xfrm>
+                      <a:off x="0" y="0"/>
+                      <a:ext cx="7550945" cy="2096219"/>
+                    </a:xfrm>
+                    <a:prstGeom prst="rect">
+                      <a:avLst/>
+                    </a:prstGeom>
+                    <a:noFill/>
+                    <a:ln>
+                      <a:noFill/>
+                    </a:ln>
+                  </pic:spPr>
+                </pic:pic>
+              </a:graphicData>
+            </a:graphic>
+            <wp14:sizeRelH relativeFrom="margin">
+              <wp14:pctWidth>0</wp14:pctWidth>
+            </wp14:sizeRelH>
+            <wp14:sizeRelV relativeFrom="margin">
+              <wp14:pctHeight>0</wp14:pctHeight>
+            </wp14:sizeRelV>
+          </wp:anchor>
+        </w:drawing>
+      </w:r>
+      <w:r>
+        <w:rPr>
+          <w:rFonts w:hint="eastAsia"/>
+        </w:rPr>
+        <w:t>隨機選擇率</w:t>
+      </w:r>
+      <w:r>
+        <w:rPr>
+          <w:rFonts w:hint="eastAsia"/>
+        </w:rPr>
+        <w:t xml:space="preserve"> </w:t>
+      </w:r>
+      <m:oMath>
+        <m:r>
+          <m:rPr>
+            <m:sty m:val="b"/>
+          </m:rPr>
+          <w:rPr>
+            <w:rFonts w:ascii="Cambria Math" w:hAnsi="Cambria Math"/>
+          </w:rPr>
+          <m:t>ε</m:t>
+        </m:r>
+      </m:oMath>
+    </w:p>
+    <w:p>
+      <w:r>
+        <w:rPr>
+          <w:rFonts w:hint="eastAsia"/>
+        </w:rPr>
+        <w:t>這裡就很有趣了，差異非常大，當</w:t>
+      </w:r>
+      <w:r>
+        <w:rPr>
+          <w:rFonts w:hint="eastAsia"/>
+        </w:rPr>
+        <w:t xml:space="preserve"> 0.01 </w:t>
+      </w:r>
+      <w:r>
+        <w:rPr>
+          <w:rFonts w:hint="eastAsia"/>
+        </w:rPr>
+        <w:t>時大獲全勝</w:t>
+      </w:r>
+    </w:p>
+    <w:p>
+      <w:pPr>
+        <w:rPr>
+          <w:rFonts w:hint="eastAsia"/>
+        </w:rPr>
+      </w:pPr>
+      <w:r>
+        <w:rPr>
+          <w:rFonts w:hint="eastAsia"/>
+        </w:rPr>
+        <w:t>雖然在左圖看到</w:t>
+      </w:r>
+      <w:r>
+        <w:rPr>
+          <w:rFonts w:hint="eastAsia"/>
+        </w:rPr>
+        <w:t>進步神速，但是卻後繼無力，無法繼續進步</w:t>
+      </w:r>
       <w:bookmarkStart w:id="0" w:name="_GoBack"/>
       <w:bookmarkEnd w:id="0"/>
     </w:p>
-    <w:p/>
-    <w:p>
-      <w:pPr>
-        <w:rPr>
-          <w:rFonts w:hint="eastAsia"/>
-        </w:rPr>
-      </w:pPr>
-    </w:p>
-    <w:p>
+    <w:p>
+      <w:pPr>
+        <w:pStyle w:val="1"/>
+      </w:pPr>
       <w:r>
         <w:rPr>
           <w:rFonts w:hint="eastAsia"/>
@@ -1977,7 +2576,6 @@
           <w:kern w:val="0"/>
           <w:szCs w:val="24"/>
         </w:rPr>
-        <w:lastRenderedPageBreak/>
         <w:t>A: 我使用 Q-</w:t>
       </w:r>
       <w:r>
@@ -3547,6 +4145,62 @@
       <w:widowControl w:val="0"/>
     </w:pPr>
   </w:style>
+  <w:style w:type="paragraph" w:styleId="ab">
+    <w:name w:val="TOC Heading"/>
+    <w:basedOn w:val="1"/>
+    <w:next w:val="a"/>
+    <w:uiPriority w:val="39"/>
+    <w:unhideWhenUsed/>
+    <w:qFormat/>
+    <w:rsid w:val="00D91328"/>
+    <w:pPr>
+      <w:keepNext/>
+      <w:keepLines/>
+      <w:spacing w:before="240" w:beforeAutospacing="0" w:after="0" w:afterAutospacing="0" w:line="259" w:lineRule="auto"/>
+      <w:outlineLvl w:val="9"/>
+    </w:pPr>
+    <w:rPr>
+      <w:rFonts w:asciiTheme="majorHAnsi" w:eastAsiaTheme="majorEastAsia" w:hAnsiTheme="majorHAnsi" w:cstheme="majorBidi"/>
+      <w:b w:val="0"/>
+      <w:bCs w:val="0"/>
+      <w:color w:val="2E74B5" w:themeColor="accent1" w:themeShade="BF"/>
+      <w:kern w:val="0"/>
+      <w:sz w:val="32"/>
+      <w:szCs w:val="32"/>
+    </w:rPr>
+  </w:style>
+  <w:style w:type="paragraph" w:styleId="11">
+    <w:name w:val="toc 1"/>
+    <w:basedOn w:val="a"/>
+    <w:next w:val="a"/>
+    <w:autoRedefine/>
+    <w:uiPriority w:val="39"/>
+    <w:unhideWhenUsed/>
+    <w:rsid w:val="00D91328"/>
+  </w:style>
+  <w:style w:type="paragraph" w:styleId="21">
+    <w:name w:val="toc 2"/>
+    <w:basedOn w:val="a"/>
+    <w:next w:val="a"/>
+    <w:autoRedefine/>
+    <w:uiPriority w:val="39"/>
+    <w:unhideWhenUsed/>
+    <w:rsid w:val="00D91328"/>
+    <w:pPr>
+      <w:ind w:leftChars="200" w:left="480"/>
+    </w:pPr>
+  </w:style>
+  <w:style w:type="character" w:styleId="ac">
+    <w:name w:val="Hyperlink"/>
+    <w:basedOn w:val="a0"/>
+    <w:uiPriority w:val="99"/>
+    <w:unhideWhenUsed/>
+    <w:rsid w:val="00D91328"/>
+    <w:rPr>
+      <w:color w:val="0563C1" w:themeColor="hyperlink"/>
+      <w:u w:val="single"/>
+    </w:rPr>
+  </w:style>
 </w:styles>
 </file>
 
@@ -3809,4 +4463,16 @@
     </a:ext>
   </a:extLst>
 </a:theme>
+</file>
+
+<file path=customXml/item1.xml><?xml version="1.0" encoding="utf-8"?>
+<b:Sources xmlns:b="http://schemas.openxmlformats.org/officeDocument/2006/bibliography" xmlns="http://schemas.openxmlformats.org/officeDocument/2006/bibliography" SelectedStyle="\APASixthEditionOfficeOnline.xsl" StyleName="APA" Version="6"/>
+</file>
+
+<file path=customXml/itemProps1.xml><?xml version="1.0" encoding="utf-8"?>
+<ds:datastoreItem xmlns:ds="http://schemas.openxmlformats.org/officeDocument/2006/customXml" ds:itemID="{EFE1786E-C8D6-43DD-B4DA-FCC92805124D}">
+  <ds:schemaRefs>
+    <ds:schemaRef ds:uri="http://schemas.openxmlformats.org/officeDocument/2006/bibliography"/>
+  </ds:schemaRefs>
+</ds:datastoreItem>
 </file>
</xml_diff>